<commit_message>
zip files and finished code products
</commit_message>
<xml_diff>
--- a/independent_completion_form.docx
+++ b/independent_completion_form.docx
@@ -232,7 +232,7 @@
           <w:sz w:val="24"/>
           <w:szCs w:val="24"/>
         </w:rPr>
-        <w:t>08/2</w:t>
+        <w:t>0</w:t>
       </w:r>
       <w:r>
         <w:rPr>
@@ -241,6 +241,22 @@
           <w:szCs w:val="24"/>
         </w:rPr>
         <w:t>9</w:t>
+      </w:r>
+      <w:r>
+        <w:rPr>
+          <w:rFonts w:ascii="Courier" w:hAnsi="Courier" w:cstheme="minorHAnsi"/>
+          <w:sz w:val="24"/>
+          <w:szCs w:val="24"/>
+        </w:rPr>
+        <w:t>/</w:t>
+      </w:r>
+      <w:r>
+        <w:rPr>
+          <w:rFonts w:ascii="Courier" w:hAnsi="Courier" w:cstheme="minorHAnsi"/>
+          <w:sz w:val="24"/>
+          <w:szCs w:val="24"/>
+        </w:rPr>
+        <w:t>04</w:t>
       </w:r>
       <w:r>
         <w:rPr>

</xml_diff>

<commit_message>
added zip file, and updated independent completion form
</commit_message>
<xml_diff>
--- a/independent_completion_form.docx
+++ b/independent_completion_form.docx
@@ -232,7 +232,7 @@
           <w:sz w:val="24"/>
           <w:szCs w:val="24"/>
         </w:rPr>
-        <w:t>0</w:t>
+        <w:t>10</w:t>
       </w:r>
       <w:r>
         <w:rPr>
@@ -240,7 +240,7 @@
           <w:sz w:val="24"/>
           <w:szCs w:val="24"/>
         </w:rPr>
-        <w:t>9</w:t>
+        <w:t>/</w:t>
       </w:r>
       <w:r>
         <w:rPr>
@@ -248,15 +248,7 @@
           <w:sz w:val="24"/>
           <w:szCs w:val="24"/>
         </w:rPr>
-        <w:t>/</w:t>
-      </w:r>
-      <w:r>
-        <w:rPr>
-          <w:rFonts w:ascii="Courier" w:hAnsi="Courier" w:cstheme="minorHAnsi"/>
-          <w:sz w:val="24"/>
-          <w:szCs w:val="24"/>
-        </w:rPr>
-        <w:t>27</w:t>
+        <w:t>08</w:t>
       </w:r>
       <w:r>
         <w:rPr>
@@ -2343,6 +2335,74 @@
       <w:spacing w:after="0" w:line="240" w:lineRule="auto"/>
     </w:pPr>
   </w:style>
+  <w:style w:type="character" w:styleId="CommentReference">
+    <w:name w:val="annotation reference"/>
+    <w:basedOn w:val="DefaultParagraphFont"/>
+    <w:uiPriority w:val="99"/>
+    <w:semiHidden/>
+    <w:unhideWhenUsed/>
+    <w:rsid w:val="00210DB7"/>
+    <w:rPr>
+      <w:sz w:val="16"/>
+      <w:szCs w:val="16"/>
+    </w:rPr>
+  </w:style>
+  <w:style w:type="paragraph" w:styleId="CommentText">
+    <w:name w:val="annotation text"/>
+    <w:basedOn w:val="Normal"/>
+    <w:link w:val="CommentTextChar"/>
+    <w:uiPriority w:val="99"/>
+    <w:semiHidden/>
+    <w:unhideWhenUsed/>
+    <w:rsid w:val="00210DB7"/>
+    <w:pPr>
+      <w:spacing w:line="240" w:lineRule="auto"/>
+    </w:pPr>
+    <w:rPr>
+      <w:sz w:val="20"/>
+      <w:szCs w:val="20"/>
+    </w:rPr>
+  </w:style>
+  <w:style w:type="character" w:customStyle="1" w:styleId="CommentTextChar">
+    <w:name w:val="Comment Text Char"/>
+    <w:basedOn w:val="DefaultParagraphFont"/>
+    <w:link w:val="CommentText"/>
+    <w:uiPriority w:val="99"/>
+    <w:semiHidden/>
+    <w:rsid w:val="00210DB7"/>
+    <w:rPr>
+      <w:sz w:val="20"/>
+      <w:szCs w:val="20"/>
+    </w:rPr>
+  </w:style>
+  <w:style w:type="paragraph" w:styleId="CommentSubject">
+    <w:name w:val="annotation subject"/>
+    <w:basedOn w:val="CommentText"/>
+    <w:next w:val="CommentText"/>
+    <w:link w:val="CommentSubjectChar"/>
+    <w:uiPriority w:val="99"/>
+    <w:semiHidden/>
+    <w:unhideWhenUsed/>
+    <w:rsid w:val="00210DB7"/>
+    <w:rPr>
+      <w:b/>
+      <w:bCs/>
+    </w:rPr>
+  </w:style>
+  <w:style w:type="character" w:customStyle="1" w:styleId="CommentSubjectChar">
+    <w:name w:val="Comment Subject Char"/>
+    <w:basedOn w:val="CommentTextChar"/>
+    <w:link w:val="CommentSubject"/>
+    <w:uiPriority w:val="99"/>
+    <w:semiHidden/>
+    <w:rsid w:val="00210DB7"/>
+    <w:rPr>
+      <w:b/>
+      <w:bCs/>
+      <w:sz w:val="20"/>
+      <w:szCs w:val="20"/>
+    </w:rPr>
+  </w:style>
 </w:styles>
 </file>
 

</xml_diff>

<commit_message>
lab 10, 11, 12 done for 303, lab 6, 13 done for 330
</commit_message>
<xml_diff>
--- a/independent_completion_form.docx
+++ b/independent_completion_form.docx
@@ -232,7 +232,7 @@
           <w:sz w:val="24"/>
           <w:szCs w:val="24"/>
         </w:rPr>
-        <w:t>10</w:t>
+        <w:t>1</w:t>
       </w:r>
       <w:r>
         <w:rPr>
@@ -240,7 +240,7 @@
           <w:sz w:val="24"/>
           <w:szCs w:val="24"/>
         </w:rPr>
-        <w:t>/</w:t>
+        <w:t>1</w:t>
       </w:r>
       <w:r>
         <w:rPr>
@@ -248,7 +248,15 @@
           <w:sz w:val="24"/>
           <w:szCs w:val="24"/>
         </w:rPr>
-        <w:t>10</w:t>
+        <w:t>/</w:t>
+      </w:r>
+      <w:r>
+        <w:rPr>
+          <w:rFonts w:ascii="Courier" w:hAnsi="Courier" w:cstheme="minorHAnsi"/>
+          <w:sz w:val="24"/>
+          <w:szCs w:val="24"/>
+        </w:rPr>
+        <w:t>22</w:t>
       </w:r>
       <w:r>
         <w:rPr>

</xml_diff>